<commit_message>
straeszlers fehlende Teile ergaenzt
</commit_message>
<xml_diff>
--- a/LightsOut_Protokoll.docx
+++ b/LightsOut_Protokoll.docx
@@ -5083,6 +5083,7 @@
       </w:r>
       <w:bookmarkStart w:id="0" w:name="_Toc406609273"/>
       <w:r>
+        <w:lastRenderedPageBreak/>
         <w:t>Aufgabenstellung</w:t>
       </w:r>
       <w:bookmarkEnd w:id="0"/>
@@ -5337,6 +5338,11 @@
             <w:pPr>
               <w:cnfStyle w:val="000000100000" w:firstRow="0" w:lastRow="0" w:firstColumn="0" w:lastColumn="0" w:oddVBand="0" w:evenVBand="0" w:oddHBand="1" w:evenHBand="0" w:firstRowFirstColumn="0" w:firstRowLastColumn="0" w:lastRowFirstColumn="0" w:lastRowLastColumn="0"/>
             </w:pPr>
+            <w:r>
+              <w:t>4</w:t>
+            </w:r>
+            <w:bookmarkStart w:id="5" w:name="_GoBack"/>
+            <w:bookmarkEnd w:id="5"/>
           </w:p>
         </w:tc>
         <w:tc>
@@ -5615,14 +5621,15 @@
       <w:pPr>
         <w:pStyle w:val="berschrift1"/>
       </w:pPr>
-      <w:bookmarkStart w:id="5" w:name="_Toc406609278"/>
-      <w:r>
+      <w:bookmarkStart w:id="6" w:name="_Toc406609278"/>
+      <w:r>
+        <w:lastRenderedPageBreak/>
         <w:t>UML-</w:t>
       </w:r>
       <w:r>
         <w:t>Design</w:t>
       </w:r>
-      <w:bookmarkEnd w:id="5"/>
+      <w:bookmarkEnd w:id="6"/>
     </w:p>
     <w:p>
       <w:r>
@@ -5646,7 +5653,7 @@
             <v:path o:extrusionok="f" gradientshapeok="t" o:connecttype="rect"/>
             <o:lock v:ext="edit" aspectratio="t"/>
           </v:shapetype>
-          <v:shape id="_x0000_i1025" type="#_x0000_t75" style="width:513.4pt;height:233.85pt">
+          <v:shape id="_x0000_i1025" type="#_x0000_t75" style="width:513.75pt;height:234pt">
             <v:imagedata r:id="rId9" o:title="UML_Lights_Out"/>
           </v:shape>
         </w:pict>
@@ -5656,21 +5663,21 @@
       <w:pPr>
         <w:pStyle w:val="berschrift1"/>
       </w:pPr>
-      <w:bookmarkStart w:id="6" w:name="_Toc406609279"/>
+      <w:bookmarkStart w:id="7" w:name="_Toc406609279"/>
       <w:r>
         <w:t>Ausführung</w:t>
       </w:r>
-      <w:bookmarkEnd w:id="6"/>
+      <w:bookmarkEnd w:id="7"/>
     </w:p>
     <w:p>
       <w:pPr>
         <w:pStyle w:val="berschrift2"/>
       </w:pPr>
-      <w:bookmarkStart w:id="7" w:name="_Toc406609280"/>
+      <w:bookmarkStart w:id="8" w:name="_Toc406609280"/>
       <w:r>
         <w:t>Model</w:t>
       </w:r>
-      <w:bookmarkEnd w:id="7"/>
+      <w:bookmarkEnd w:id="8"/>
     </w:p>
     <w:p>
       <w:r>
@@ -5791,11 +5798,11 @@
       <w:pPr>
         <w:pStyle w:val="berschrift2"/>
       </w:pPr>
-      <w:bookmarkStart w:id="8" w:name="_Toc406609281"/>
+      <w:bookmarkStart w:id="9" w:name="_Toc406609281"/>
       <w:r>
         <w:t>View</w:t>
       </w:r>
-      <w:bookmarkEnd w:id="8"/>
+      <w:bookmarkEnd w:id="9"/>
       <w:r>
         <w:t xml:space="preserve"> </w:t>
       </w:r>
@@ -5834,29 +5841,33 @@
       <w:pPr>
         <w:pStyle w:val="berschrift2"/>
       </w:pPr>
-      <w:bookmarkStart w:id="9" w:name="_Toc406609282"/>
+      <w:bookmarkStart w:id="10" w:name="_Toc406609282"/>
       <w:r>
         <w:t>Controller</w:t>
       </w:r>
-      <w:bookmarkEnd w:id="9"/>
+      <w:bookmarkEnd w:id="10"/>
     </w:p>
     <w:p>
       <w:r>
         <w:t xml:space="preserve">Im Controller wird die graphische Komponente mit der logischen Komponente verknüpft. Er enthält außerdem den ActionListener um auf im Panel auftretende Aktionen reagieren zu können. </w:t>
       </w:r>
       <w:r>
-        <w:t xml:space="preserve"> Falls ein neues Spiel gestartet wird, ruft der Controller die init Methode im Model auf um neue Werte zu berechnen. Diese werden  dann an die View Componente übergeben, damit diese das Spiel darstellen kann.  Sobald ein Button des Spiels ausgelöst wird liest der Controller aus dem ActionCommand des Buttons seine Position aus und speichert sie in 2 int Variablen, die er dem Model übergibt und aktualisiert danach das Spiel mit den neuen Werten in den er diese an die View übergibt. Am Schluss jedes Zuges wird überprüft ob alle Lichter aus sind und die Person gewonnen hat. Falls ja wird die Gewinnmeldung im View aufgerufen und ein neues Spiel im Model berechnet und an die View übergeben. </w:t>
+        <w:t xml:space="preserve"> Falls ein neues Spiel gestartet wird, ruft der Controller die init Methode im Model auf um neue Werte zu berechnen. Diese werden  dann an die View Componente übergeben, damit diese das Spiel darstellen kann.  Sobald ein Button des Spiels ausgelöst wird liest der Controller aus dem </w:t>
+      </w:r>
+      <w:r>
+        <w:lastRenderedPageBreak/>
+        <w:t xml:space="preserve">ActionCommand des Buttons seine Position aus und speichert sie in 2 int Variablen, die er dem Model übergibt und aktualisiert danach das Spiel mit den neuen Werten in den er diese an die View übergibt. Am Schluss jedes Zuges wird überprüft ob alle Lichter aus sind und die Person gewonnen hat. Falls ja wird die Gewinnmeldung im View aufgerufen und ein neues Spiel im Model berechnet und an die View übergeben. </w:t>
       </w:r>
     </w:p>
     <w:p>
       <w:pPr>
         <w:pStyle w:val="berschrift1"/>
       </w:pPr>
-      <w:bookmarkStart w:id="10" w:name="_Toc406609283"/>
+      <w:bookmarkStart w:id="11" w:name="_Toc406609283"/>
       <w:r>
         <w:t>Entwicklungsumgebung</w:t>
       </w:r>
-      <w:bookmarkEnd w:id="10"/>
+      <w:bookmarkEnd w:id="11"/>
     </w:p>
     <w:p>
       <w:r>
@@ -5880,11 +5891,11 @@
       <w:pPr>
         <w:pStyle w:val="berschrift1"/>
       </w:pPr>
-      <w:bookmarkStart w:id="11" w:name="_Toc406609284"/>
+      <w:bookmarkStart w:id="12" w:name="_Toc406609284"/>
       <w:r>
         <w:t>Installation</w:t>
       </w:r>
-      <w:bookmarkEnd w:id="11"/>
+      <w:bookmarkEnd w:id="12"/>
     </w:p>
     <w:p>
       <w:r>
@@ -5926,11 +5937,11 @@
       <w:pPr>
         <w:pStyle w:val="berschrift1"/>
       </w:pPr>
-      <w:bookmarkStart w:id="12" w:name="_Toc406609285"/>
+      <w:bookmarkStart w:id="13" w:name="_Toc406609285"/>
       <w:r>
         <w:t>Benötigte Zeit</w:t>
       </w:r>
-      <w:bookmarkEnd w:id="12"/>
+      <w:bookmarkEnd w:id="13"/>
     </w:p>
     <w:tbl>
       <w:tblPr>
@@ -6177,6 +6188,9 @@
             <w:pPr>
               <w:cnfStyle w:val="000000000000" w:firstRow="0" w:lastRow="0" w:firstColumn="0" w:lastColumn="0" w:oddVBand="0" w:evenVBand="0" w:oddHBand="0" w:evenHBand="0" w:firstRowFirstColumn="0" w:firstRowLastColumn="0" w:lastRowFirstColumn="0" w:lastRowLastColumn="0"/>
             </w:pPr>
+            <w:r>
+              <w:t>11</w:t>
+            </w:r>
           </w:p>
         </w:tc>
         <w:tc>
@@ -6187,6 +6201,9 @@
             <w:pPr>
               <w:cnfStyle w:val="000000000000" w:firstRow="0" w:lastRow="0" w:firstColumn="0" w:lastColumn="0" w:oddVBand="0" w:evenVBand="0" w:oddHBand="0" w:evenHBand="0" w:firstRowFirstColumn="0" w:firstRowLastColumn="0" w:lastRowFirstColumn="0" w:lastRowLastColumn="0"/>
             </w:pPr>
+            <w:r>
+              <w:t>14</w:t>
+            </w:r>
           </w:p>
         </w:tc>
         <w:tc>
@@ -6197,6 +6214,9 @@
             <w:pPr>
               <w:cnfStyle w:val="000000000000" w:firstRow="0" w:lastRow="0" w:firstColumn="0" w:lastColumn="0" w:oddVBand="0" w:evenVBand="0" w:oddHBand="0" w:evenHBand="0" w:firstRowFirstColumn="0" w:firstRowLastColumn="0" w:lastRowFirstColumn="0" w:lastRowLastColumn="0"/>
             </w:pPr>
+            <w:r>
+              <w:t>125</w:t>
+            </w:r>
           </w:p>
         </w:tc>
       </w:tr>
@@ -6206,14 +6226,14 @@
       <w:pPr>
         <w:pStyle w:val="berschrift1"/>
       </w:pPr>
-      <w:bookmarkStart w:id="13" w:name="_Toc406609286"/>
+      <w:bookmarkStart w:id="14" w:name="_Toc406609286"/>
       <w:r>
         <w:t>GitHu</w:t>
       </w:r>
       <w:r>
         <w:t>b</w:t>
       </w:r>
-      <w:bookmarkEnd w:id="13"/>
+      <w:bookmarkEnd w:id="14"/>
     </w:p>
     <w:p>
       <w:r>
@@ -7612,7 +7632,7 @@
 </file>
 
 <file path=customXml/itemProps2.xml><?xml version="1.0" encoding="utf-8"?>
-<ds:datastoreItem xmlns:ds="http://schemas.openxmlformats.org/officeDocument/2006/customXml" ds:itemID="{1BEF4096-2526-4457-8D25-9A1B271FF8C8}">
+<ds:datastoreItem xmlns:ds="http://schemas.openxmlformats.org/officeDocument/2006/customXml" ds:itemID="{5F072896-7B64-4C2D-A500-B3A3EA91785C}">
   <ds:schemaRefs>
     <ds:schemaRef ds:uri="http://schemas.openxmlformats.org/officeDocument/2006/bibliography"/>
   </ds:schemaRefs>

</xml_diff>